<commit_message>
rm png gslide json gdoc
</commit_message>
<xml_diff>
--- a/Project/Instruction/FinalProject.docx
+++ b/Project/Instruction/FinalProject.docx
@@ -527,7 +527,6 @@
       <w:pPr>
         <w:rPr>
           <w:rFonts w:ascii="Garamond" w:cs="Garamond" w:eastAsia="Garamond" w:hAnsi="Garamond"/>
-          <w:color w:val="000000"/>
           <w:highlight w:val="white"/>
         </w:rPr>
       </w:pPr>
@@ -540,12 +539,16 @@
         </w:rPr>
         <w:t xml:space="preserve">https://colab.research.google.com/notebooks/gpu.ipynb</w:t>
       </w:r>
-    </w:p>
-    <w:p>
-      <w:pPr>
-        <w:rPr>
-          <w:rFonts w:ascii="Garamond" w:cs="Garamond" w:eastAsia="Garamond" w:hAnsi="Garamond"/>
-          <w:color w:val="000000"/>
+      <w:r>
+        <w:rPr>
+          <w:rtl w:val="0"/>
+        </w:rPr>
+      </w:r>
+    </w:p>
+    <w:p>
+      <w:pPr>
+        <w:rPr>
+          <w:rFonts w:ascii="Garamond" w:cs="Garamond" w:eastAsia="Garamond" w:hAnsi="Garamond"/>
           <w:highlight w:val="white"/>
         </w:rPr>
       </w:pPr>
@@ -820,12 +823,12 @@
           <wp:inline distB="0" distT="0" distL="0" distR="0">
             <wp:extent cx="5943600" cy="1675130"/>
             <wp:effectExtent b="0" l="0" r="0" t="0"/>
-            <wp:docPr descr="A picture containing text, several&#10;&#10;Description automatically generated" id="6" name="image1.png"/>
+            <wp:docPr descr="A picture containing text, several&#10;&#10;Description automatically generated" id="6" name="image3.png"/>
             <a:graphic>
               <a:graphicData uri="http://schemas.openxmlformats.org/drawingml/2006/picture">
                 <pic:pic>
                   <pic:nvPicPr>
-                    <pic:cNvPr descr="A picture containing text, several&#10;&#10;Description automatically generated" id="0" name="image1.png"/>
+                    <pic:cNvPr descr="A picture containing text, several&#10;&#10;Description automatically generated" id="0" name="image3.png"/>
                     <pic:cNvPicPr preferRelativeResize="0"/>
                   </pic:nvPicPr>
                   <pic:blipFill>
@@ -1677,12 +1680,12 @@
             <wp:extent cx="3594735" cy="1797050"/>
             <wp:effectExtent b="0" l="0" r="0" t="0"/>
             <wp:wrapSquare wrapText="bothSides" distB="0" distT="0" distL="114300" distR="114300"/>
-            <wp:docPr descr="A picture containing text&#10;&#10;Description automatically generated" id="5" name="image3.png"/>
+            <wp:docPr descr="A picture containing text&#10;&#10;Description automatically generated" id="5" name="image1.png"/>
             <a:graphic>
               <a:graphicData uri="http://schemas.openxmlformats.org/drawingml/2006/picture">
                 <pic:pic>
                   <pic:nvPicPr>
-                    <pic:cNvPr descr="A picture containing text&#10;&#10;Description automatically generated" id="0" name="image3.png"/>
+                    <pic:cNvPr descr="A picture containing text&#10;&#10;Description automatically generated" id="0" name="image1.png"/>
                     <pic:cNvPicPr preferRelativeResize="0"/>
                   </pic:nvPicPr>
                   <pic:blipFill>
@@ -4218,11 +4221,13 @@
       <w:pPr>
         <w:rPr>
           <w:rFonts w:ascii="Garamond" w:cs="Garamond" w:eastAsia="Garamond" w:hAnsi="Garamond"/>
-        </w:rPr>
-      </w:pPr>
-      <w:r>
-        <w:rPr>
-          <w:rFonts w:ascii="Garamond" w:cs="Garamond" w:eastAsia="Garamond" w:hAnsi="Garamond"/>
+          <w:highlight w:val="yellow"/>
+        </w:rPr>
+      </w:pPr>
+      <w:r>
+        <w:rPr>
+          <w:rFonts w:ascii="Garamond" w:cs="Garamond" w:eastAsia="Garamond" w:hAnsi="Garamond"/>
+          <w:highlight w:val="yellow"/>
           <w:rtl w:val="0"/>
         </w:rPr>
         <w:t xml:space="preserve">The project proposal should be one page maximum following this template:</w:t>
@@ -6822,7 +6827,7 @@
 
 <file path=customXML/item1.xml><?xml version="1.0" encoding="utf-8"?>
 <go:gDocsCustomXmlDataStorage xmlns:go="http://customooxmlschemas.google.com/" xmlns:r="http://schemas.openxmlformats.org/officeDocument/2006/relationships">
-  <go:docsCustomData xmlns:go="http://customooxmlschemas.google.com/" roundtripDataSignature="AMtx7mjGl/BMSTBDkKoyF5sV9kDKUHtTFg==">AMUW2mVl5oTj/XEGtnhTe5r0BO1u4srhv06M5zxGOuPafeu87ImoWjKNeD4MDv7V/pMAkhcBWQ2bD9W8wPePOhzuw1AvOZujWsqlbt+Md4N9niWj3JDD6JQ65hJElGcclf+wLlsfNS9oGERuTDd0iIMmgEG3FYvMuw==</go:docsCustomData>
+  <go:docsCustomData xmlns:go="http://customooxmlschemas.google.com/" roundtripDataSignature="AMtx7mjGl/BMSTBDkKoyF5sV9kDKUHtTFg==">AMUW2mXwx6Ov8YH2tA9HmUjmB/pr5JlPs/+wj2caLBwdBQxqxkStrxqNR39DZstXrT3Fn5P8aP/9cZA7eNbpH2amb0MNYrqOEM4vQ6lyPm09BLd3LyGS1Ga+s8Y/qj6dTPZfQW30mZZAcE+giCFAJJT/SP8XshNnKw==</go:docsCustomData>
 </go:gDocsCustomXmlDataStorage>
 </file>
 

</xml_diff>